<commit_message>
update slide with bullet & update roughReport
</commit_message>
<xml_diff>
--- a/Rough Report/5.LIST OF FIGURES,TABLES, ABBREVIATIONS.docx
+++ b/Rough Report/5.LIST OF FIGURES,TABLES, ABBREVIATIONS.docx
@@ -38,7 +38,14 @@
           <w:sz w:val="28"/>
           <w:szCs w:val="28"/>
         </w:rPr>
-        <w:t>2.1</w:t>
+        <w:t>9</w:t>
+      </w:r>
+      <w:r>
+        <w:rPr>
+          <w:sz w:val="28"/>
+          <w:szCs w:val="28"/>
+        </w:rPr>
+        <w:t>.1</w:t>
       </w:r>
       <w:r>
         <w:rPr>
@@ -46,35 +53,69 @@
           <w:szCs w:val="28"/>
         </w:rPr>
         <w:tab/>
-        <w:t xml:space="preserve">Web Services Based Encapsulate </w:t>
-      </w:r>
-      <w:r>
-        <w:rPr>
-          <w:sz w:val="28"/>
-          <w:szCs w:val="28"/>
-        </w:rPr>
-        <w:t>o</w:t>
-      </w:r>
-      <w:r>
-        <w:rPr>
-          <w:sz w:val="28"/>
-          <w:szCs w:val="28"/>
-        </w:rPr>
-        <w:t xml:space="preserve">f </w:t>
-      </w:r>
-      <w:r>
-        <w:rPr>
-          <w:sz w:val="28"/>
-          <w:szCs w:val="28"/>
-        </w:rPr>
-        <w:t>Visualization</w:t>
-      </w:r>
-      <w:r>
-        <w:rPr>
-          <w:sz w:val="28"/>
-          <w:szCs w:val="28"/>
-        </w:rPr>
-        <w:t xml:space="preserve"> System</w:t>
+      </w:r>
+      <w:r>
+        <w:rPr>
+          <w:sz w:val="28"/>
+          <w:szCs w:val="28"/>
+        </w:rPr>
+        <w:t>ER-Diagram</w:t>
+      </w:r>
+      <w:r>
+        <w:rPr>
+          <w:sz w:val="28"/>
+          <w:szCs w:val="28"/>
+        </w:rPr>
+        <w:tab/>
+      </w:r>
+      <w:r>
+        <w:rPr>
+          <w:sz w:val="28"/>
+          <w:szCs w:val="28"/>
+        </w:rPr>
+        <w:tab/>
+      </w:r>
+      <w:r>
+        <w:rPr>
+          <w:sz w:val="28"/>
+          <w:szCs w:val="28"/>
+        </w:rPr>
+        <w:tab/>
+      </w:r>
+      <w:r>
+        <w:rPr>
+          <w:sz w:val="28"/>
+          <w:szCs w:val="28"/>
+        </w:rPr>
+        <w:tab/>
+      </w:r>
+      <w:r>
+        <w:rPr>
+          <w:sz w:val="28"/>
+          <w:szCs w:val="28"/>
+        </w:rPr>
+        <w:tab/>
+      </w:r>
+      <w:r>
+        <w:rPr>
+          <w:sz w:val="28"/>
+          <w:szCs w:val="28"/>
+        </w:rPr>
+        <w:tab/>
+      </w:r>
+      <w:r>
+        <w:rPr>
+          <w:sz w:val="28"/>
+          <w:szCs w:val="28"/>
+        </w:rPr>
+        <w:tab/>
+      </w:r>
+      <w:r>
+        <w:rPr>
+          <w:sz w:val="28"/>
+          <w:szCs w:val="28"/>
+        </w:rPr>
+        <w:tab/>
       </w:r>
       <w:r>
         <w:rPr>
@@ -90,986 +131,6 @@
         </w:rPr>
         <w:tab/>
         <w:t>8</w:t>
-      </w:r>
-    </w:p>
-    <w:p>
-      <w:pPr>
-        <w:spacing w:line="360" w:lineRule="auto"/>
-        <w:rPr>
-          <w:sz w:val="28"/>
-          <w:szCs w:val="28"/>
-        </w:rPr>
-      </w:pPr>
-      <w:r>
-        <w:rPr>
-          <w:sz w:val="28"/>
-          <w:szCs w:val="28"/>
-        </w:rPr>
-        <w:t>3.1</w:t>
-      </w:r>
-      <w:r>
-        <w:rPr>
-          <w:sz w:val="28"/>
-          <w:szCs w:val="28"/>
-        </w:rPr>
-        <w:tab/>
-        <w:t>WSRF Based Collaboration</w:t>
-      </w:r>
-      <w:r>
-        <w:rPr>
-          <w:sz w:val="28"/>
-          <w:szCs w:val="28"/>
-        </w:rPr>
-        <w:tab/>
-      </w:r>
-      <w:r>
-        <w:rPr>
-          <w:sz w:val="28"/>
-          <w:szCs w:val="28"/>
-        </w:rPr>
-        <w:tab/>
-      </w:r>
-      <w:r>
-        <w:rPr>
-          <w:sz w:val="28"/>
-          <w:szCs w:val="28"/>
-        </w:rPr>
-        <w:tab/>
-      </w:r>
-      <w:r>
-        <w:rPr>
-          <w:sz w:val="28"/>
-          <w:szCs w:val="28"/>
-        </w:rPr>
-        <w:tab/>
-      </w:r>
-      <w:r>
-        <w:rPr>
-          <w:sz w:val="28"/>
-          <w:szCs w:val="28"/>
-        </w:rPr>
-        <w:tab/>
-      </w:r>
-      <w:r>
-        <w:rPr>
-          <w:sz w:val="28"/>
-          <w:szCs w:val="28"/>
-        </w:rPr>
-        <w:tab/>
-      </w:r>
-      <w:r>
-        <w:rPr>
-          <w:sz w:val="28"/>
-          <w:szCs w:val="28"/>
-        </w:rPr>
-        <w:tab/>
-        <w:t>9</w:t>
-      </w:r>
-    </w:p>
-    <w:p>
-      <w:pPr>
-        <w:spacing w:line="360" w:lineRule="auto"/>
-        <w:rPr>
-          <w:sz w:val="28"/>
-          <w:szCs w:val="28"/>
-        </w:rPr>
-      </w:pPr>
-      <w:r>
-        <w:rPr>
-          <w:sz w:val="28"/>
-          <w:szCs w:val="28"/>
-        </w:rPr>
-        <w:t>3.2</w:t>
-      </w:r>
-      <w:r>
-        <w:rPr>
-          <w:sz w:val="28"/>
-          <w:szCs w:val="28"/>
-        </w:rPr>
-        <w:tab/>
-        <w:t>Ajax Based Collaborative Client</w:t>
-      </w:r>
-      <w:r>
-        <w:rPr>
-          <w:sz w:val="28"/>
-          <w:szCs w:val="28"/>
-        </w:rPr>
-        <w:tab/>
-      </w:r>
-      <w:r>
-        <w:rPr>
-          <w:sz w:val="28"/>
-          <w:szCs w:val="28"/>
-        </w:rPr>
-        <w:tab/>
-      </w:r>
-      <w:r>
-        <w:rPr>
-          <w:sz w:val="28"/>
-          <w:szCs w:val="28"/>
-        </w:rPr>
-        <w:tab/>
-      </w:r>
-      <w:r>
-        <w:rPr>
-          <w:sz w:val="28"/>
-          <w:szCs w:val="28"/>
-        </w:rPr>
-        <w:tab/>
-      </w:r>
-      <w:r>
-        <w:rPr>
-          <w:sz w:val="28"/>
-          <w:szCs w:val="28"/>
-        </w:rPr>
-        <w:tab/>
-      </w:r>
-      <w:r>
-        <w:rPr>
-          <w:sz w:val="28"/>
-          <w:szCs w:val="28"/>
-        </w:rPr>
-        <w:tab/>
-        <w:t>12</w:t>
-      </w:r>
-    </w:p>
-    <w:p>
-      <w:pPr>
-        <w:spacing w:line="360" w:lineRule="auto"/>
-        <w:rPr>
-          <w:sz w:val="28"/>
-          <w:szCs w:val="28"/>
-        </w:rPr>
-      </w:pPr>
-      <w:r>
-        <w:rPr>
-          <w:sz w:val="28"/>
-          <w:szCs w:val="28"/>
-        </w:rPr>
-        <w:t>3.</w:t>
-      </w:r>
-      <w:r>
-        <w:rPr>
-          <w:sz w:val="28"/>
-          <w:szCs w:val="28"/>
-        </w:rPr>
-        <w:t>3</w:t>
-      </w:r>
-      <w:r>
-        <w:rPr>
-          <w:sz w:val="28"/>
-          <w:szCs w:val="28"/>
-        </w:rPr>
-        <w:tab/>
-        <w:t>Network Communication</w:t>
-      </w:r>
-      <w:r>
-        <w:rPr>
-          <w:sz w:val="28"/>
-          <w:szCs w:val="28"/>
-        </w:rPr>
-        <w:tab/>
-      </w:r>
-      <w:r>
-        <w:rPr>
-          <w:sz w:val="28"/>
-          <w:szCs w:val="28"/>
-        </w:rPr>
-        <w:tab/>
-      </w:r>
-      <w:r>
-        <w:rPr>
-          <w:sz w:val="28"/>
-          <w:szCs w:val="28"/>
-        </w:rPr>
-        <w:tab/>
-      </w:r>
-      <w:r>
-        <w:rPr>
-          <w:sz w:val="28"/>
-          <w:szCs w:val="28"/>
-        </w:rPr>
-        <w:tab/>
-      </w:r>
-      <w:r>
-        <w:rPr>
-          <w:sz w:val="28"/>
-          <w:szCs w:val="28"/>
-        </w:rPr>
-        <w:tab/>
-      </w:r>
-      <w:r>
-        <w:rPr>
-          <w:sz w:val="28"/>
-          <w:szCs w:val="28"/>
-        </w:rPr>
-        <w:tab/>
-      </w:r>
-      <w:r>
-        <w:rPr>
-          <w:sz w:val="28"/>
-          <w:szCs w:val="28"/>
-        </w:rPr>
-        <w:tab/>
-      </w:r>
-      <w:r>
-        <w:rPr>
-          <w:sz w:val="28"/>
-          <w:szCs w:val="28"/>
-        </w:rPr>
-        <w:tab/>
-        <w:t>14</w:t>
-      </w:r>
-    </w:p>
-    <w:p>
-      <w:pPr>
-        <w:spacing w:line="360" w:lineRule="auto"/>
-        <w:rPr>
-          <w:sz w:val="28"/>
-          <w:szCs w:val="28"/>
-        </w:rPr>
-      </w:pPr>
-      <w:r>
-        <w:rPr>
-          <w:sz w:val="28"/>
-          <w:szCs w:val="28"/>
-        </w:rPr>
-        <w:t>6.1</w:t>
-      </w:r>
-      <w:r>
-        <w:rPr>
-          <w:sz w:val="28"/>
-          <w:szCs w:val="28"/>
-        </w:rPr>
-        <w:tab/>
-        <w:t>Spiral Model</w:t>
-      </w:r>
-      <w:r>
-        <w:rPr>
-          <w:sz w:val="28"/>
-          <w:szCs w:val="28"/>
-        </w:rPr>
-        <w:tab/>
-      </w:r>
-      <w:r>
-        <w:rPr>
-          <w:sz w:val="28"/>
-          <w:szCs w:val="28"/>
-        </w:rPr>
-        <w:tab/>
-      </w:r>
-      <w:r>
-        <w:rPr>
-          <w:sz w:val="28"/>
-          <w:szCs w:val="28"/>
-        </w:rPr>
-        <w:tab/>
-      </w:r>
-      <w:r>
-        <w:rPr>
-          <w:sz w:val="28"/>
-          <w:szCs w:val="28"/>
-        </w:rPr>
-        <w:tab/>
-      </w:r>
-      <w:r>
-        <w:rPr>
-          <w:sz w:val="28"/>
-          <w:szCs w:val="28"/>
-        </w:rPr>
-        <w:tab/>
-      </w:r>
-      <w:r>
-        <w:rPr>
-          <w:sz w:val="28"/>
-          <w:szCs w:val="28"/>
-        </w:rPr>
-        <w:tab/>
-      </w:r>
-      <w:r>
-        <w:rPr>
-          <w:sz w:val="28"/>
-          <w:szCs w:val="28"/>
-        </w:rPr>
-        <w:tab/>
-      </w:r>
-      <w:r>
-        <w:rPr>
-          <w:sz w:val="28"/>
-          <w:szCs w:val="28"/>
-        </w:rPr>
-        <w:tab/>
-      </w:r>
-      <w:r>
-        <w:rPr>
-          <w:sz w:val="28"/>
-          <w:szCs w:val="28"/>
-        </w:rPr>
-        <w:tab/>
-        <w:t>18</w:t>
-      </w:r>
-    </w:p>
-    <w:p>
-      <w:pPr>
-        <w:spacing w:line="360" w:lineRule="auto"/>
-        <w:rPr>
-          <w:sz w:val="28"/>
-          <w:szCs w:val="28"/>
-        </w:rPr>
-      </w:pPr>
-      <w:r>
-        <w:rPr>
-          <w:sz w:val="28"/>
-          <w:szCs w:val="28"/>
-        </w:rPr>
-        <w:t>7.1</w:t>
-      </w:r>
-      <w:r>
-        <w:rPr>
-          <w:sz w:val="28"/>
-          <w:szCs w:val="28"/>
-        </w:rPr>
-        <w:tab/>
-      </w:r>
-      <w:r>
-        <w:rPr>
-          <w:sz w:val="28"/>
-          <w:szCs w:val="28"/>
-        </w:rPr>
-        <w:t>Use Case Diagram</w:t>
-      </w:r>
-      <w:r>
-        <w:rPr>
-          <w:sz w:val="28"/>
-          <w:szCs w:val="28"/>
-        </w:rPr>
-        <w:tab/>
-      </w:r>
-      <w:r>
-        <w:rPr>
-          <w:sz w:val="28"/>
-          <w:szCs w:val="28"/>
-        </w:rPr>
-        <w:tab/>
-      </w:r>
-      <w:r>
-        <w:rPr>
-          <w:sz w:val="28"/>
-          <w:szCs w:val="28"/>
-        </w:rPr>
-        <w:tab/>
-      </w:r>
-      <w:r>
-        <w:rPr>
-          <w:sz w:val="28"/>
-          <w:szCs w:val="28"/>
-        </w:rPr>
-        <w:tab/>
-      </w:r>
-      <w:r>
-        <w:rPr>
-          <w:sz w:val="28"/>
-          <w:szCs w:val="28"/>
-        </w:rPr>
-        <w:tab/>
-      </w:r>
-      <w:r>
-        <w:rPr>
-          <w:sz w:val="28"/>
-          <w:szCs w:val="28"/>
-        </w:rPr>
-        <w:tab/>
-      </w:r>
-      <w:r>
-        <w:rPr>
-          <w:sz w:val="28"/>
-          <w:szCs w:val="28"/>
-        </w:rPr>
-        <w:tab/>
-      </w:r>
-      <w:r>
-        <w:rPr>
-          <w:sz w:val="28"/>
-          <w:szCs w:val="28"/>
-        </w:rPr>
-        <w:tab/>
-      </w:r>
-      <w:r>
-        <w:rPr>
-          <w:sz w:val="28"/>
-          <w:szCs w:val="28"/>
-        </w:rPr>
-        <w:tab/>
-        <w:t>20</w:t>
-      </w:r>
-    </w:p>
-    <w:p>
-      <w:pPr>
-        <w:spacing w:line="360" w:lineRule="auto"/>
-        <w:rPr>
-          <w:sz w:val="28"/>
-          <w:szCs w:val="28"/>
-        </w:rPr>
-      </w:pPr>
-      <w:r>
-        <w:rPr>
-          <w:sz w:val="28"/>
-          <w:szCs w:val="28"/>
-        </w:rPr>
-        <w:t>9.2</w:t>
-      </w:r>
-      <w:r>
-        <w:rPr>
-          <w:sz w:val="28"/>
-          <w:szCs w:val="28"/>
-        </w:rPr>
-        <w:tab/>
-      </w:r>
-      <w:r>
-        <w:rPr>
-          <w:sz w:val="28"/>
-          <w:szCs w:val="28"/>
-        </w:rPr>
-        <w:t>System Architecture</w:t>
-      </w:r>
-      <w:r>
-        <w:rPr>
-          <w:sz w:val="28"/>
-          <w:szCs w:val="28"/>
-        </w:rPr>
-        <w:tab/>
-      </w:r>
-      <w:r>
-        <w:rPr>
-          <w:sz w:val="28"/>
-          <w:szCs w:val="28"/>
-        </w:rPr>
-        <w:tab/>
-      </w:r>
-      <w:r>
-        <w:rPr>
-          <w:sz w:val="28"/>
-          <w:szCs w:val="28"/>
-        </w:rPr>
-        <w:tab/>
-      </w:r>
-      <w:r>
-        <w:rPr>
-          <w:sz w:val="28"/>
-          <w:szCs w:val="28"/>
-        </w:rPr>
-        <w:tab/>
-      </w:r>
-      <w:r>
-        <w:rPr>
-          <w:sz w:val="28"/>
-          <w:szCs w:val="28"/>
-        </w:rPr>
-        <w:tab/>
-      </w:r>
-      <w:r>
-        <w:rPr>
-          <w:sz w:val="28"/>
-          <w:szCs w:val="28"/>
-        </w:rPr>
-        <w:tab/>
-      </w:r>
-      <w:r>
-        <w:rPr>
-          <w:sz w:val="28"/>
-          <w:szCs w:val="28"/>
-        </w:rPr>
-        <w:tab/>
-      </w:r>
-      <w:r>
-        <w:rPr>
-          <w:sz w:val="28"/>
-          <w:szCs w:val="28"/>
-        </w:rPr>
-        <w:tab/>
-        <w:t>26</w:t>
-      </w:r>
-    </w:p>
-    <w:p>
-      <w:pPr>
-        <w:spacing w:line="360" w:lineRule="auto"/>
-        <w:rPr>
-          <w:sz w:val="28"/>
-          <w:szCs w:val="28"/>
-        </w:rPr>
-      </w:pPr>
-      <w:r>
-        <w:rPr>
-          <w:sz w:val="28"/>
-          <w:szCs w:val="28"/>
-        </w:rPr>
-        <w:t>9.</w:t>
-      </w:r>
-      <w:r>
-        <w:rPr>
-          <w:sz w:val="28"/>
-          <w:szCs w:val="28"/>
-        </w:rPr>
-        <w:t>3</w:t>
-      </w:r>
-      <w:r>
-        <w:rPr>
-          <w:sz w:val="28"/>
-          <w:szCs w:val="28"/>
-        </w:rPr>
-        <w:tab/>
-        <w:t>Circuit Diagram</w:t>
-      </w:r>
-      <w:r>
-        <w:rPr>
-          <w:sz w:val="28"/>
-          <w:szCs w:val="28"/>
-        </w:rPr>
-        <w:tab/>
-      </w:r>
-      <w:r>
-        <w:rPr>
-          <w:sz w:val="28"/>
-          <w:szCs w:val="28"/>
-        </w:rPr>
-        <w:tab/>
-      </w:r>
-      <w:r>
-        <w:rPr>
-          <w:sz w:val="28"/>
-          <w:szCs w:val="28"/>
-        </w:rPr>
-        <w:tab/>
-      </w:r>
-      <w:r>
-        <w:rPr>
-          <w:sz w:val="28"/>
-          <w:szCs w:val="28"/>
-        </w:rPr>
-        <w:tab/>
-      </w:r>
-      <w:r>
-        <w:rPr>
-          <w:sz w:val="28"/>
-          <w:szCs w:val="28"/>
-        </w:rPr>
-        <w:tab/>
-      </w:r>
-      <w:r>
-        <w:rPr>
-          <w:sz w:val="28"/>
-          <w:szCs w:val="28"/>
-        </w:rPr>
-        <w:tab/>
-      </w:r>
-      <w:r>
-        <w:rPr>
-          <w:sz w:val="28"/>
-          <w:szCs w:val="28"/>
-        </w:rPr>
-        <w:tab/>
-      </w:r>
-      <w:r>
-        <w:rPr>
-          <w:sz w:val="28"/>
-          <w:szCs w:val="28"/>
-        </w:rPr>
-        <w:tab/>
-      </w:r>
-      <w:r>
-        <w:rPr>
-          <w:sz w:val="28"/>
-          <w:szCs w:val="28"/>
-        </w:rPr>
-        <w:tab/>
-        <w:t>28</w:t>
-      </w:r>
-    </w:p>
-    <w:p>
-      <w:pPr>
-        <w:spacing w:line="360" w:lineRule="auto"/>
-        <w:rPr>
-          <w:sz w:val="28"/>
-          <w:szCs w:val="28"/>
-        </w:rPr>
-      </w:pPr>
-      <w:r>
-        <w:rPr>
-          <w:sz w:val="28"/>
-          <w:szCs w:val="28"/>
-        </w:rPr>
-        <w:t>9.4</w:t>
-      </w:r>
-      <w:r>
-        <w:rPr>
-          <w:sz w:val="28"/>
-          <w:szCs w:val="28"/>
-        </w:rPr>
-        <w:tab/>
-      </w:r>
-      <w:r>
-        <w:rPr>
-          <w:sz w:val="28"/>
-          <w:szCs w:val="28"/>
-        </w:rPr>
-        <w:t>Data Flow Diagram</w:t>
-      </w:r>
-      <w:r>
-        <w:rPr>
-          <w:sz w:val="28"/>
-          <w:szCs w:val="28"/>
-        </w:rPr>
-        <w:t xml:space="preserve"> – Level 0</w:t>
-      </w:r>
-      <w:r>
-        <w:rPr>
-          <w:sz w:val="28"/>
-          <w:szCs w:val="28"/>
-        </w:rPr>
-        <w:tab/>
-      </w:r>
-      <w:r>
-        <w:rPr>
-          <w:sz w:val="28"/>
-          <w:szCs w:val="28"/>
-        </w:rPr>
-        <w:tab/>
-      </w:r>
-      <w:r>
-        <w:rPr>
-          <w:sz w:val="28"/>
-          <w:szCs w:val="28"/>
-        </w:rPr>
-        <w:tab/>
-      </w:r>
-      <w:r>
-        <w:rPr>
-          <w:sz w:val="28"/>
-          <w:szCs w:val="28"/>
-        </w:rPr>
-        <w:tab/>
-      </w:r>
-      <w:r>
-        <w:rPr>
-          <w:sz w:val="28"/>
-          <w:szCs w:val="28"/>
-        </w:rPr>
-        <w:tab/>
-      </w:r>
-      <w:r>
-        <w:rPr>
-          <w:sz w:val="28"/>
-          <w:szCs w:val="28"/>
-        </w:rPr>
-        <w:tab/>
-      </w:r>
-      <w:r>
-        <w:rPr>
-          <w:sz w:val="28"/>
-          <w:szCs w:val="28"/>
-        </w:rPr>
-        <w:tab/>
-        <w:t>30</w:t>
-      </w:r>
-    </w:p>
-    <w:p>
-      <w:pPr>
-        <w:spacing w:line="360" w:lineRule="auto"/>
-        <w:rPr>
-          <w:sz w:val="28"/>
-          <w:szCs w:val="28"/>
-        </w:rPr>
-      </w:pPr>
-      <w:r>
-        <w:rPr>
-          <w:sz w:val="28"/>
-          <w:szCs w:val="28"/>
-        </w:rPr>
-        <w:t>9.5</w:t>
-      </w:r>
-      <w:r>
-        <w:rPr>
-          <w:sz w:val="28"/>
-          <w:szCs w:val="28"/>
-        </w:rPr>
-        <w:tab/>
-      </w:r>
-      <w:r>
-        <w:rPr>
-          <w:sz w:val="28"/>
-          <w:szCs w:val="28"/>
-        </w:rPr>
-        <w:t>Data Flow Diagram</w:t>
-      </w:r>
-      <w:r>
-        <w:rPr>
-          <w:sz w:val="28"/>
-          <w:szCs w:val="28"/>
-        </w:rPr>
-        <w:t xml:space="preserve"> – Level 1</w:t>
-      </w:r>
-      <w:r>
-        <w:rPr>
-          <w:sz w:val="28"/>
-          <w:szCs w:val="28"/>
-        </w:rPr>
-        <w:tab/>
-      </w:r>
-      <w:r>
-        <w:rPr>
-          <w:sz w:val="28"/>
-          <w:szCs w:val="28"/>
-        </w:rPr>
-        <w:tab/>
-      </w:r>
-      <w:r>
-        <w:rPr>
-          <w:sz w:val="28"/>
-          <w:szCs w:val="28"/>
-        </w:rPr>
-        <w:tab/>
-      </w:r>
-      <w:r>
-        <w:rPr>
-          <w:sz w:val="28"/>
-          <w:szCs w:val="28"/>
-        </w:rPr>
-        <w:tab/>
-      </w:r>
-      <w:r>
-        <w:rPr>
-          <w:sz w:val="28"/>
-          <w:szCs w:val="28"/>
-        </w:rPr>
-        <w:tab/>
-      </w:r>
-      <w:r>
-        <w:rPr>
-          <w:sz w:val="28"/>
-          <w:szCs w:val="28"/>
-        </w:rPr>
-        <w:tab/>
-      </w:r>
-      <w:r>
-        <w:rPr>
-          <w:sz w:val="28"/>
-          <w:szCs w:val="28"/>
-        </w:rPr>
-        <w:tab/>
-        <w:t>31</w:t>
-      </w:r>
-    </w:p>
-    <w:p>
-      <w:pPr>
-        <w:spacing w:line="360" w:lineRule="auto"/>
-        <w:rPr>
-          <w:sz w:val="28"/>
-          <w:szCs w:val="28"/>
-        </w:rPr>
-      </w:pPr>
-      <w:r>
-        <w:rPr>
-          <w:sz w:val="28"/>
-          <w:szCs w:val="28"/>
-        </w:rPr>
-        <w:t>9.6</w:t>
-      </w:r>
-      <w:r>
-        <w:rPr>
-          <w:sz w:val="28"/>
-          <w:szCs w:val="28"/>
-        </w:rPr>
-        <w:tab/>
-        <w:t>Data Flow Diagram – Level 2.1: Title 1</w:t>
-      </w:r>
-      <w:r>
-        <w:rPr>
-          <w:sz w:val="28"/>
-          <w:szCs w:val="28"/>
-        </w:rPr>
-        <w:tab/>
-      </w:r>
-      <w:r>
-        <w:rPr>
-          <w:sz w:val="28"/>
-          <w:szCs w:val="28"/>
-        </w:rPr>
-        <w:tab/>
-      </w:r>
-      <w:r>
-        <w:rPr>
-          <w:sz w:val="28"/>
-          <w:szCs w:val="28"/>
-        </w:rPr>
-        <w:tab/>
-      </w:r>
-      <w:r>
-        <w:rPr>
-          <w:sz w:val="28"/>
-          <w:szCs w:val="28"/>
-        </w:rPr>
-        <w:tab/>
-      </w:r>
-      <w:r>
-        <w:rPr>
-          <w:sz w:val="28"/>
-          <w:szCs w:val="28"/>
-        </w:rPr>
-        <w:tab/>
-        <w:t>32</w:t>
-      </w:r>
-    </w:p>
-    <w:p>
-      <w:pPr>
-        <w:spacing w:line="360" w:lineRule="auto"/>
-        <w:rPr>
-          <w:sz w:val="28"/>
-          <w:szCs w:val="28"/>
-        </w:rPr>
-      </w:pPr>
-      <w:r>
-        <w:rPr>
-          <w:sz w:val="28"/>
-          <w:szCs w:val="28"/>
-        </w:rPr>
-        <w:t>9.7</w:t>
-      </w:r>
-      <w:r>
-        <w:rPr>
-          <w:sz w:val="28"/>
-          <w:szCs w:val="28"/>
-        </w:rPr>
-        <w:tab/>
-        <w:t>Data Flow Diagram – Level 2.2: Title 2</w:t>
-      </w:r>
-      <w:r>
-        <w:rPr>
-          <w:sz w:val="28"/>
-          <w:szCs w:val="28"/>
-        </w:rPr>
-        <w:tab/>
-      </w:r>
-      <w:r>
-        <w:rPr>
-          <w:sz w:val="28"/>
-          <w:szCs w:val="28"/>
-        </w:rPr>
-        <w:tab/>
-      </w:r>
-      <w:r>
-        <w:rPr>
-          <w:sz w:val="28"/>
-          <w:szCs w:val="28"/>
-        </w:rPr>
-        <w:tab/>
-      </w:r>
-      <w:r>
-        <w:rPr>
-          <w:sz w:val="28"/>
-          <w:szCs w:val="28"/>
-        </w:rPr>
-        <w:tab/>
-      </w:r>
-      <w:r>
-        <w:rPr>
-          <w:sz w:val="28"/>
-          <w:szCs w:val="28"/>
-        </w:rPr>
-        <w:tab/>
-        <w:t>33</w:t>
-      </w:r>
-    </w:p>
-    <w:p>
-      <w:pPr>
-        <w:spacing w:line="360" w:lineRule="auto"/>
-        <w:rPr>
-          <w:sz w:val="28"/>
-          <w:szCs w:val="28"/>
-        </w:rPr>
-      </w:pPr>
-      <w:r>
-        <w:rPr>
-          <w:sz w:val="28"/>
-          <w:szCs w:val="28"/>
-        </w:rPr>
-        <w:t>9.8</w:t>
-      </w:r>
-      <w:r>
-        <w:rPr>
-          <w:sz w:val="28"/>
-          <w:szCs w:val="28"/>
-        </w:rPr>
-        <w:tab/>
-      </w:r>
-      <w:r>
-        <w:rPr>
-          <w:sz w:val="28"/>
-          <w:szCs w:val="28"/>
-        </w:rPr>
-        <w:t xml:space="preserve">Entity Relationship Diagram </w:t>
-      </w:r>
-      <w:r>
-        <w:rPr>
-          <w:sz w:val="28"/>
-          <w:szCs w:val="28"/>
-        </w:rPr>
-        <w:tab/>
-      </w:r>
-      <w:r>
-        <w:rPr>
-          <w:sz w:val="28"/>
-          <w:szCs w:val="28"/>
-        </w:rPr>
-        <w:tab/>
-      </w:r>
-      <w:r>
-        <w:rPr>
-          <w:sz w:val="28"/>
-          <w:szCs w:val="28"/>
-        </w:rPr>
-        <w:tab/>
-      </w:r>
-      <w:r>
-        <w:rPr>
-          <w:sz w:val="28"/>
-          <w:szCs w:val="28"/>
-        </w:rPr>
-        <w:tab/>
-      </w:r>
-      <w:r>
-        <w:rPr>
-          <w:sz w:val="28"/>
-          <w:szCs w:val="28"/>
-        </w:rPr>
-        <w:tab/>
-      </w:r>
-      <w:r>
-        <w:rPr>
-          <w:sz w:val="28"/>
-          <w:szCs w:val="28"/>
-        </w:rPr>
-        <w:tab/>
-      </w:r>
-      <w:r>
-        <w:rPr>
-          <w:sz w:val="28"/>
-          <w:szCs w:val="28"/>
-        </w:rPr>
-        <w:tab/>
-      </w:r>
-      <w:r>
-        <w:rPr>
-          <w:sz w:val="28"/>
-          <w:szCs w:val="28"/>
-        </w:rPr>
-        <w:t>3</w:t>
-      </w:r>
-      <w:r>
-        <w:rPr>
-          <w:sz w:val="28"/>
-          <w:szCs w:val="28"/>
-        </w:rPr>
-        <w:t>4</w:t>
       </w:r>
     </w:p>
     <w:p>
@@ -1183,7 +244,6 @@
           <w:sz w:val="36"/>
           <w:szCs w:val="36"/>
         </w:rPr>
-        <w:lastRenderedPageBreak/>
         <w:t>LIST OF TABLES</w:t>
       </w:r>
     </w:p>
@@ -1201,7 +261,14 @@
           <w:sz w:val="28"/>
           <w:szCs w:val="28"/>
         </w:rPr>
-        <w:t>3.</w:t>
+        <w:t>9</w:t>
+      </w:r>
+      <w:r>
+        <w:rPr>
+          <w:sz w:val="28"/>
+          <w:szCs w:val="28"/>
+        </w:rPr>
+        <w:t>.</w:t>
       </w:r>
       <w:r>
         <w:rPr>
@@ -1216,7 +283,13 @@
           <w:szCs w:val="28"/>
         </w:rPr>
         <w:tab/>
-        <w:t>Ajax Based Collaborative Client</w:t>
+      </w:r>
+      <w:r>
+        <w:rPr>
+          <w:sz w:val="28"/>
+          <w:szCs w:val="28"/>
+        </w:rPr>
+        <w:t>Location Table</w:t>
       </w:r>
       <w:r>
         <w:rPr>
@@ -1259,30 +332,6 @@
           <w:szCs w:val="28"/>
         </w:rPr>
         <w:tab/>
-        <w:t>12</w:t>
-      </w:r>
-    </w:p>
-    <w:p>
-      <w:pPr>
-        <w:spacing w:line="360" w:lineRule="auto"/>
-        <w:rPr>
-          <w:sz w:val="28"/>
-          <w:szCs w:val="28"/>
-        </w:rPr>
-      </w:pPr>
-      <w:r>
-        <w:rPr>
-          <w:sz w:val="28"/>
-          <w:szCs w:val="28"/>
-        </w:rPr>
-        <w:t>3.</w:t>
-      </w:r>
-      <w:r>
-        <w:rPr>
-          <w:sz w:val="28"/>
-          <w:szCs w:val="28"/>
-        </w:rPr>
-        <w:t>2</w:t>
       </w:r>
       <w:r>
         <w:rPr>
@@ -1290,7 +339,6 @@
           <w:szCs w:val="28"/>
         </w:rPr>
         <w:tab/>
-        <w:t>Network Communication</w:t>
       </w:r>
       <w:r>
         <w:rPr>
@@ -1305,451 +353,7 @@
           <w:szCs w:val="28"/>
         </w:rPr>
         <w:tab/>
-      </w:r>
-      <w:r>
-        <w:rPr>
-          <w:sz w:val="28"/>
-          <w:szCs w:val="28"/>
-        </w:rPr>
-        <w:tab/>
-      </w:r>
-      <w:r>
-        <w:rPr>
-          <w:sz w:val="28"/>
-          <w:szCs w:val="28"/>
-        </w:rPr>
-        <w:tab/>
-      </w:r>
-      <w:r>
-        <w:rPr>
-          <w:sz w:val="28"/>
-          <w:szCs w:val="28"/>
-        </w:rPr>
-        <w:tab/>
-      </w:r>
-      <w:r>
-        <w:rPr>
-          <w:sz w:val="28"/>
-          <w:szCs w:val="28"/>
-        </w:rPr>
-        <w:tab/>
-      </w:r>
-      <w:r>
-        <w:rPr>
-          <w:sz w:val="28"/>
-          <w:szCs w:val="28"/>
-        </w:rPr>
-        <w:tab/>
-      </w:r>
-      <w:r>
-        <w:rPr>
-          <w:sz w:val="28"/>
-          <w:szCs w:val="28"/>
-        </w:rPr>
-        <w:tab/>
-        <w:t>14</w:t>
-      </w:r>
-    </w:p>
-    <w:p>
-      <w:pPr>
-        <w:spacing w:line="360" w:lineRule="auto"/>
-        <w:rPr>
-          <w:sz w:val="28"/>
-          <w:szCs w:val="28"/>
-        </w:rPr>
-      </w:pPr>
-      <w:r>
-        <w:rPr>
-          <w:sz w:val="28"/>
-          <w:szCs w:val="28"/>
-        </w:rPr>
-        <w:t>5.1</w:t>
-      </w:r>
-      <w:r>
-        <w:rPr>
-          <w:sz w:val="28"/>
-          <w:szCs w:val="28"/>
-        </w:rPr>
-        <w:tab/>
-        <w:t>Cost Estimation</w:t>
-      </w:r>
-      <w:r>
-        <w:rPr>
-          <w:sz w:val="28"/>
-          <w:szCs w:val="28"/>
-        </w:rPr>
-        <w:tab/>
-      </w:r>
-      <w:r>
-        <w:rPr>
-          <w:sz w:val="28"/>
-          <w:szCs w:val="28"/>
-        </w:rPr>
-        <w:tab/>
-      </w:r>
-      <w:r>
-        <w:rPr>
-          <w:sz w:val="28"/>
-          <w:szCs w:val="28"/>
-        </w:rPr>
-        <w:tab/>
-      </w:r>
-      <w:r>
-        <w:rPr>
-          <w:sz w:val="28"/>
-          <w:szCs w:val="28"/>
-        </w:rPr>
-        <w:tab/>
-      </w:r>
-      <w:r>
-        <w:rPr>
-          <w:sz w:val="28"/>
-          <w:szCs w:val="28"/>
-        </w:rPr>
-        <w:tab/>
-      </w:r>
-      <w:r>
-        <w:rPr>
-          <w:sz w:val="28"/>
-          <w:szCs w:val="28"/>
-        </w:rPr>
-        <w:tab/>
-      </w:r>
-      <w:r>
-        <w:rPr>
-          <w:sz w:val="28"/>
-          <w:szCs w:val="28"/>
-        </w:rPr>
-        <w:tab/>
-      </w:r>
-      <w:r>
-        <w:rPr>
-          <w:sz w:val="28"/>
-          <w:szCs w:val="28"/>
-        </w:rPr>
-        <w:tab/>
-      </w:r>
-      <w:r>
-        <w:rPr>
-          <w:sz w:val="28"/>
-          <w:szCs w:val="28"/>
-        </w:rPr>
-        <w:tab/>
-        <w:t>17</w:t>
-      </w:r>
-    </w:p>
-    <w:p>
-      <w:pPr>
-        <w:spacing w:line="360" w:lineRule="auto"/>
-        <w:rPr>
-          <w:sz w:val="28"/>
-          <w:szCs w:val="28"/>
-        </w:rPr>
-      </w:pPr>
-      <w:r>
-        <w:rPr>
-          <w:sz w:val="28"/>
-          <w:szCs w:val="28"/>
-        </w:rPr>
-        <w:t>9.1</w:t>
-      </w:r>
-      <w:r>
-        <w:rPr>
-          <w:sz w:val="28"/>
-          <w:szCs w:val="28"/>
-        </w:rPr>
-        <w:tab/>
-        <w:t xml:space="preserve">Data Base Table – Title 1 </w:t>
-      </w:r>
-      <w:r>
-        <w:rPr>
-          <w:i/>
-          <w:sz w:val="28"/>
-          <w:szCs w:val="28"/>
-        </w:rPr>
-        <w:t>(for eg: Admin)</w:t>
-      </w:r>
-      <w:r>
-        <w:rPr>
-          <w:i/>
-          <w:sz w:val="28"/>
-          <w:szCs w:val="28"/>
-        </w:rPr>
-        <w:tab/>
-      </w:r>
-      <w:r>
-        <w:rPr>
-          <w:sz w:val="28"/>
-          <w:szCs w:val="28"/>
-        </w:rPr>
-        <w:tab/>
-      </w:r>
-      <w:r>
-        <w:rPr>
-          <w:sz w:val="28"/>
-          <w:szCs w:val="28"/>
-        </w:rPr>
-        <w:tab/>
-      </w:r>
-      <w:r>
-        <w:rPr>
-          <w:sz w:val="28"/>
-          <w:szCs w:val="28"/>
-        </w:rPr>
-        <w:tab/>
-      </w:r>
-      <w:r>
-        <w:rPr>
-          <w:sz w:val="28"/>
-          <w:szCs w:val="28"/>
-        </w:rPr>
-        <w:tab/>
-        <w:t>33</w:t>
-      </w:r>
-    </w:p>
-    <w:p>
-      <w:pPr>
-        <w:spacing w:line="360" w:lineRule="auto"/>
-        <w:rPr>
-          <w:i/>
-          <w:sz w:val="28"/>
-          <w:szCs w:val="28"/>
-        </w:rPr>
-      </w:pPr>
-      <w:r>
-        <w:rPr>
-          <w:sz w:val="28"/>
-          <w:szCs w:val="28"/>
-        </w:rPr>
-        <w:t>9.2</w:t>
-      </w:r>
-      <w:r>
-        <w:rPr>
-          <w:sz w:val="28"/>
-          <w:szCs w:val="28"/>
-        </w:rPr>
-        <w:tab/>
-        <w:t>Data Base Table – Title 2</w:t>
-      </w:r>
-      <w:r>
-        <w:rPr>
-          <w:sz w:val="28"/>
-          <w:szCs w:val="28"/>
-        </w:rPr>
-        <w:tab/>
-      </w:r>
-      <w:r>
-        <w:rPr>
-          <w:sz w:val="28"/>
-          <w:szCs w:val="28"/>
-        </w:rPr>
-        <w:tab/>
-      </w:r>
-      <w:r>
-        <w:rPr>
-          <w:sz w:val="28"/>
-          <w:szCs w:val="28"/>
-        </w:rPr>
-        <w:tab/>
-      </w:r>
-      <w:r>
-        <w:rPr>
-          <w:sz w:val="28"/>
-          <w:szCs w:val="28"/>
-        </w:rPr>
-        <w:tab/>
-      </w:r>
-      <w:r>
-        <w:rPr>
-          <w:sz w:val="28"/>
-          <w:szCs w:val="28"/>
-        </w:rPr>
-        <w:tab/>
-      </w:r>
-      <w:r>
-        <w:rPr>
-          <w:sz w:val="28"/>
-          <w:szCs w:val="28"/>
-        </w:rPr>
-        <w:tab/>
-      </w:r>
-      <w:r>
-        <w:rPr>
-          <w:sz w:val="28"/>
-          <w:szCs w:val="28"/>
-        </w:rPr>
-        <w:tab/>
-      </w:r>
-      <w:r>
-        <w:rPr>
-          <w:sz w:val="28"/>
-          <w:szCs w:val="28"/>
-        </w:rPr>
-        <w:tab/>
-        <w:t>33</w:t>
-      </w:r>
-    </w:p>
-    <w:p>
-      <w:pPr>
-        <w:spacing w:line="360" w:lineRule="auto"/>
-        <w:rPr>
-          <w:sz w:val="28"/>
-          <w:szCs w:val="28"/>
-        </w:rPr>
-      </w:pPr>
-      <w:r>
-        <w:rPr>
-          <w:sz w:val="28"/>
-          <w:szCs w:val="28"/>
-        </w:rPr>
-        <w:t>9.3</w:t>
-      </w:r>
-      <w:r>
-        <w:rPr>
-          <w:sz w:val="28"/>
-          <w:szCs w:val="28"/>
-        </w:rPr>
-        <w:tab/>
-        <w:t>Data Base Table – Title 3</w:t>
-      </w:r>
-      <w:r>
-        <w:rPr>
-          <w:sz w:val="28"/>
-          <w:szCs w:val="28"/>
-        </w:rPr>
-        <w:tab/>
-      </w:r>
-      <w:r>
-        <w:rPr>
-          <w:sz w:val="28"/>
-          <w:szCs w:val="28"/>
-        </w:rPr>
-        <w:tab/>
-      </w:r>
-      <w:r>
-        <w:rPr>
-          <w:sz w:val="28"/>
-          <w:szCs w:val="28"/>
-        </w:rPr>
-        <w:tab/>
-      </w:r>
-      <w:r>
-        <w:rPr>
-          <w:i/>
-          <w:sz w:val="28"/>
-          <w:szCs w:val="28"/>
-        </w:rPr>
-        <w:tab/>
-      </w:r>
-      <w:r>
-        <w:rPr>
-          <w:sz w:val="28"/>
-          <w:szCs w:val="28"/>
-        </w:rPr>
-        <w:tab/>
-      </w:r>
-      <w:r>
-        <w:rPr>
-          <w:sz w:val="28"/>
-          <w:szCs w:val="28"/>
-        </w:rPr>
-        <w:tab/>
-      </w:r>
-      <w:r>
-        <w:rPr>
-          <w:sz w:val="28"/>
-          <w:szCs w:val="28"/>
-        </w:rPr>
-        <w:tab/>
-      </w:r>
-      <w:r>
-        <w:rPr>
-          <w:sz w:val="28"/>
-          <w:szCs w:val="28"/>
-        </w:rPr>
-        <w:tab/>
-        <w:t>34</w:t>
-      </w:r>
-    </w:p>
-    <w:p>
-      <w:pPr>
-        <w:spacing w:line="360" w:lineRule="auto"/>
-        <w:rPr>
-          <w:sz w:val="28"/>
-          <w:szCs w:val="28"/>
-        </w:rPr>
-      </w:pPr>
-      <w:r>
-        <w:rPr>
-          <w:sz w:val="28"/>
-          <w:szCs w:val="28"/>
-        </w:rPr>
-        <w:t>9.4</w:t>
-      </w:r>
-      <w:r>
-        <w:rPr>
-          <w:sz w:val="28"/>
-          <w:szCs w:val="28"/>
-        </w:rPr>
-        <w:tab/>
-        <w:t>Data Base Table – Title 4</w:t>
-      </w:r>
-      <w:r>
-        <w:rPr>
-          <w:sz w:val="28"/>
-          <w:szCs w:val="28"/>
-        </w:rPr>
-        <w:tab/>
-      </w:r>
-      <w:r>
-        <w:rPr>
-          <w:sz w:val="28"/>
-          <w:szCs w:val="28"/>
-        </w:rPr>
-        <w:tab/>
-      </w:r>
-      <w:r>
-        <w:rPr>
-          <w:sz w:val="28"/>
-          <w:szCs w:val="28"/>
-        </w:rPr>
-        <w:tab/>
-      </w:r>
-      <w:r>
-        <w:rPr>
-          <w:sz w:val="28"/>
-          <w:szCs w:val="28"/>
-        </w:rPr>
-        <w:tab/>
-      </w:r>
-      <w:r>
-        <w:rPr>
-          <w:sz w:val="28"/>
-          <w:szCs w:val="28"/>
-        </w:rPr>
-        <w:tab/>
-      </w:r>
-      <w:r>
-        <w:rPr>
-          <w:sz w:val="28"/>
-          <w:szCs w:val="28"/>
-        </w:rPr>
-        <w:tab/>
-      </w:r>
-      <w:r>
-        <w:rPr>
-          <w:sz w:val="28"/>
-          <w:szCs w:val="28"/>
-        </w:rPr>
-        <w:tab/>
-      </w:r>
-      <w:r>
-        <w:rPr>
-          <w:sz w:val="28"/>
-          <w:szCs w:val="28"/>
-        </w:rPr>
-        <w:tab/>
-        <w:t>34</w:t>
+        <w:t>6</w:t>
       </w:r>
     </w:p>
     <w:p>
@@ -1898,7 +502,6 @@
           <w:sz w:val="36"/>
           <w:szCs w:val="36"/>
         </w:rPr>
-        <w:lastRenderedPageBreak/>
         <w:t>LIST OF ABBREVIATIONS</w:t>
       </w:r>
     </w:p>
@@ -1920,7 +523,7 @@
           <w:sz w:val="28"/>
           <w:szCs w:val="28"/>
         </w:rPr>
-        <w:t>DB-  Database</w:t>
+        <w:t>GPS – Global Positioning System</w:t>
       </w:r>
     </w:p>
     <w:p>
@@ -1936,6 +539,83 @@
           <w:szCs w:val="28"/>
         </w:rPr>
       </w:pPr>
+      <w:r>
+        <w:rPr>
+          <w:sz w:val="28"/>
+          <w:szCs w:val="28"/>
+        </w:rPr>
+        <w:t>AR – Augmented Reality</w:t>
+      </w:r>
+    </w:p>
+    <w:p>
+      <w:pPr>
+        <w:pStyle w:val="ListParagraph"/>
+        <w:numPr>
+          <w:ilvl w:val="0"/>
+          <w:numId w:val="21"/>
+        </w:numPr>
+        <w:spacing w:line="360" w:lineRule="auto"/>
+        <w:rPr>
+          <w:sz w:val="28"/>
+          <w:szCs w:val="28"/>
+        </w:rPr>
+      </w:pPr>
+      <w:r>
+        <w:rPr>
+          <w:sz w:val="28"/>
+          <w:szCs w:val="28"/>
+        </w:rPr>
+        <w:t>OCR – Optical Character Recognition</w:t>
+      </w:r>
+    </w:p>
+    <w:p>
+      <w:pPr>
+        <w:pStyle w:val="ListParagraph"/>
+        <w:numPr>
+          <w:ilvl w:val="0"/>
+          <w:numId w:val="21"/>
+        </w:numPr>
+        <w:spacing w:line="360" w:lineRule="auto"/>
+        <w:rPr>
+          <w:sz w:val="28"/>
+          <w:szCs w:val="28"/>
+        </w:rPr>
+      </w:pPr>
+      <w:r>
+        <w:rPr>
+          <w:sz w:val="28"/>
+          <w:szCs w:val="28"/>
+        </w:rPr>
+        <w:t>DB</w:t>
+      </w:r>
+      <w:r>
+        <w:rPr>
+          <w:sz w:val="28"/>
+          <w:szCs w:val="28"/>
+        </w:rPr>
+        <w:t xml:space="preserve"> – Database</w:t>
+      </w:r>
+    </w:p>
+    <w:p>
+      <w:pPr>
+        <w:pStyle w:val="ListParagraph"/>
+        <w:numPr>
+          <w:ilvl w:val="0"/>
+          <w:numId w:val="21"/>
+        </w:numPr>
+        <w:spacing w:line="360" w:lineRule="auto"/>
+        <w:rPr>
+          <w:sz w:val="28"/>
+          <w:szCs w:val="28"/>
+        </w:rPr>
+      </w:pPr>
+      <w:r>
+        <w:rPr>
+          <w:sz w:val="28"/>
+          <w:szCs w:val="28"/>
+        </w:rPr>
+        <w:t>ER – Entity Relationship</w:t>
+      </w:r>
     </w:p>
     <w:p/>
     <w:sectPr>
@@ -2095,7 +775,7 @@
         <w:rStyle w:val="PageNumber"/>
         <w:noProof/>
       </w:rPr>
-      <w:t>iii</w:t>
+      <w:t>ii</w:t>
     </w:r>
     <w:r>
       <w:rPr>

</xml_diff>